<commit_message>
renamed a file and edited ML Notes
</commit_message>
<xml_diff>
--- a/Notes/ml notes.docx
+++ b/Notes/ml notes.docx
@@ -142,6 +142,7 @@
         <w:spacing w:after="0" w:line="240" w:lineRule="auto"/>
         <w:rPr>
           <w:rFonts w:ascii="NimbusRomNo9L-Regu" w:hAnsi="NimbusRomNo9L-Regu" w:cs="NimbusRomNo9L-Regu"/>
+          <w:color w:val="000000"/>
           <w:sz w:val="18"/>
           <w:szCs w:val="18"/>
         </w:rPr>
@@ -154,624 +155,50 @@
         <w:adjustRightInd w:val="0"/>
         <w:spacing w:after="0" w:line="240" w:lineRule="auto"/>
         <w:rPr>
-          <w:rFonts w:ascii="Courier New" w:hAnsi="Courier New" w:cs="Courier New"/>
-          <w:color w:val="000000"/>
-          <w:sz w:val="18"/>
-          <w:szCs w:val="18"/>
-        </w:rPr>
-      </w:pPr>
-      <w:r>
-        <w:rPr>
-          <w:rFonts w:ascii="Courier New" w:hAnsi="Courier New" w:cs="Courier New"/>
-          <w:b/>
-          <w:bCs/>
-          <w:color w:val="C85C0A"/>
-          <w:sz w:val="18"/>
-          <w:szCs w:val="18"/>
-        </w:rPr>
-        <w:t xml:space="preserve">&gt;&gt;&gt; </w:t>
-      </w:r>
-      <w:r>
-        <w:rPr>
-          <w:rFonts w:ascii="Courier New" w:hAnsi="Courier New" w:cs="Courier New"/>
-          <w:b/>
-          <w:bCs/>
-          <w:color w:val="007121"/>
-          <w:sz w:val="18"/>
-          <w:szCs w:val="18"/>
-        </w:rPr>
-        <w:t xml:space="preserve">from </w:t>
-      </w:r>
-      <w:r>
-        <w:rPr>
-          <w:rFonts w:ascii="Courier New" w:hAnsi="Courier New" w:cs="Courier New"/>
-          <w:b/>
-          <w:bCs/>
-          <w:color w:val="0D85B6"/>
-          <w:sz w:val="18"/>
-          <w:szCs w:val="18"/>
-        </w:rPr>
-        <w:t xml:space="preserve">sklearn </w:t>
-      </w:r>
-      <w:r>
-        <w:rPr>
-          <w:rFonts w:ascii="Courier New" w:hAnsi="Courier New" w:cs="Courier New"/>
-          <w:b/>
-          <w:bCs/>
-          <w:color w:val="007121"/>
-          <w:sz w:val="18"/>
-          <w:szCs w:val="18"/>
-        </w:rPr>
-        <w:t xml:space="preserve">import </w:t>
-      </w:r>
-      <w:r>
-        <w:rPr>
-          <w:rFonts w:ascii="Courier New" w:hAnsi="Courier New" w:cs="Courier New"/>
-          <w:color w:val="000000"/>
-          <w:sz w:val="18"/>
-          <w:szCs w:val="18"/>
-        </w:rPr>
-        <w:t>svm</w:t>
-      </w:r>
-    </w:p>
-    <w:p>
-      <w:pPr>
-        <w:autoSpaceDE w:val="0"/>
-        <w:autoSpaceDN w:val="0"/>
-        <w:adjustRightInd w:val="0"/>
-        <w:spacing w:after="0" w:line="240" w:lineRule="auto"/>
-        <w:rPr>
-          <w:rFonts w:ascii="Courier New" w:hAnsi="Courier New" w:cs="Courier New"/>
-          <w:sz w:val="18"/>
-          <w:szCs w:val="18"/>
-        </w:rPr>
-      </w:pPr>
-      <w:r>
-        <w:rPr>
-          <w:rFonts w:ascii="Courier New" w:hAnsi="Courier New" w:cs="Courier New"/>
-          <w:b/>
-          <w:bCs/>
-          <w:color w:val="C85C0A"/>
-          <w:sz w:val="18"/>
-          <w:szCs w:val="18"/>
-        </w:rPr>
-        <w:t xml:space="preserve">&gt;&gt;&gt; </w:t>
-      </w:r>
-      <w:proofErr w:type="spellStart"/>
-      <w:r>
-        <w:rPr>
-          <w:rFonts w:ascii="Courier New" w:hAnsi="Courier New" w:cs="Courier New"/>
-          <w:color w:val="000000"/>
-          <w:sz w:val="18"/>
-          <w:szCs w:val="18"/>
-        </w:rPr>
-        <w:t>clf</w:t>
-      </w:r>
-      <w:proofErr w:type="spellEnd"/>
-      <w:r>
-        <w:rPr>
-          <w:rFonts w:ascii="Courier New" w:hAnsi="Courier New" w:cs="Courier New"/>
-          <w:color w:val="000000"/>
-          <w:sz w:val="18"/>
-          <w:szCs w:val="18"/>
-        </w:rPr>
-        <w:t xml:space="preserve"> </w:t>
-      </w:r>
-      <w:r>
-        <w:rPr>
-          <w:rFonts w:ascii="Courier New" w:hAnsi="Courier New" w:cs="Courier New"/>
-          <w:color w:val="666666"/>
-          <w:sz w:val="18"/>
-          <w:szCs w:val="18"/>
-        </w:rPr>
-        <w:t xml:space="preserve">= </w:t>
-      </w:r>
-      <w:proofErr w:type="spellStart"/>
-      <w:proofErr w:type="gramStart"/>
-      <w:r>
-        <w:rPr>
-          <w:rFonts w:ascii="Courier New" w:hAnsi="Courier New" w:cs="Courier New"/>
-          <w:color w:val="000000"/>
-          <w:sz w:val="18"/>
-          <w:szCs w:val="18"/>
-        </w:rPr>
-        <w:t>svm</w:t>
-      </w:r>
-      <w:r>
-        <w:rPr>
-          <w:rFonts w:ascii="Courier New" w:hAnsi="Courier New" w:cs="Courier New"/>
-          <w:color w:val="666666"/>
-          <w:sz w:val="18"/>
-          <w:szCs w:val="18"/>
-        </w:rPr>
-        <w:t>.</w:t>
-      </w:r>
-      <w:r>
-        <w:rPr>
-          <w:rFonts w:ascii="Courier New" w:hAnsi="Courier New" w:cs="Courier New"/>
-          <w:color w:val="000000"/>
-          <w:sz w:val="18"/>
-          <w:szCs w:val="18"/>
-        </w:rPr>
-        <w:t>SVC</w:t>
-      </w:r>
-      <w:proofErr w:type="spellEnd"/>
-      <w:r>
-        <w:rPr>
-          <w:rFonts w:ascii="Courier New" w:hAnsi="Courier New" w:cs="Courier New"/>
-          <w:color w:val="000000"/>
-          <w:sz w:val="18"/>
-          <w:szCs w:val="18"/>
-        </w:rPr>
-        <w:t>(</w:t>
-      </w:r>
-      <w:proofErr w:type="gramEnd"/>
-      <w:r>
-        <w:rPr>
-          <w:rFonts w:ascii="Courier New" w:hAnsi="Courier New" w:cs="Courier New"/>
-          <w:color w:val="000000"/>
-          <w:sz w:val="18"/>
-          <w:szCs w:val="18"/>
-        </w:rPr>
-        <w:t>gamma</w:t>
-      </w:r>
-      <w:r>
-        <w:rPr>
-          <w:rFonts w:ascii="Courier New" w:hAnsi="Courier New" w:cs="Courier New"/>
-          <w:color w:val="666666"/>
-          <w:sz w:val="18"/>
-          <w:szCs w:val="18"/>
-        </w:rPr>
-        <w:t>=</w:t>
-      </w:r>
-      <w:r>
-        <w:rPr>
-          <w:rFonts w:ascii="Courier New" w:hAnsi="Courier New" w:cs="Courier New"/>
-          <w:color w:val="21804F"/>
-          <w:sz w:val="18"/>
-          <w:szCs w:val="18"/>
-        </w:rPr>
-        <w:t>0.001</w:t>
-      </w:r>
-      <w:r>
-        <w:rPr>
-          <w:rFonts w:ascii="Courier New" w:hAnsi="Courier New" w:cs="Courier New"/>
-          <w:color w:val="000000"/>
-          <w:sz w:val="18"/>
-          <w:szCs w:val="18"/>
-        </w:rPr>
-        <w:t>, C</w:t>
-      </w:r>
-      <w:r>
-        <w:rPr>
-          <w:rFonts w:ascii="Courier New" w:hAnsi="Courier New" w:cs="Courier New"/>
-          <w:color w:val="666666"/>
-          <w:sz w:val="18"/>
-          <w:szCs w:val="18"/>
-        </w:rPr>
-        <w:t>=</w:t>
-      </w:r>
-      <w:r>
-        <w:rPr>
-          <w:rFonts w:ascii="Courier New" w:hAnsi="Courier New" w:cs="Courier New"/>
-          <w:color w:val="21804F"/>
-          <w:sz w:val="18"/>
-          <w:szCs w:val="18"/>
-        </w:rPr>
-        <w:t>100.</w:t>
-      </w:r>
-      <w:r>
-        <w:rPr>
-          <w:rFonts w:ascii="Courier New" w:hAnsi="Courier New" w:cs="Courier New"/>
-          <w:color w:val="000000"/>
-          <w:sz w:val="18"/>
-          <w:szCs w:val="18"/>
-        </w:rPr>
-        <w:t>)</w:t>
-      </w:r>
-    </w:p>
-    <w:p>
-      <w:pPr>
-        <w:autoSpaceDE w:val="0"/>
-        <w:autoSpaceDN w:val="0"/>
-        <w:adjustRightInd w:val="0"/>
-        <w:spacing w:after="0" w:line="240" w:lineRule="auto"/>
-        <w:rPr>
-          <w:rFonts w:ascii="Courier New" w:hAnsi="Courier New" w:cs="Courier New"/>
-          <w:color w:val="000000"/>
-          <w:sz w:val="18"/>
-          <w:szCs w:val="18"/>
-        </w:rPr>
-      </w:pPr>
-      <w:r>
-        <w:rPr>
-          <w:rFonts w:ascii="Courier New" w:hAnsi="Courier New" w:cs="Courier New"/>
-          <w:b/>
-          <w:bCs/>
-          <w:color w:val="C85C0A"/>
-          <w:sz w:val="18"/>
-          <w:szCs w:val="18"/>
-        </w:rPr>
-        <w:t xml:space="preserve">&gt;&gt;&gt; </w:t>
-      </w:r>
-      <w:proofErr w:type="spellStart"/>
-      <w:r>
-        <w:rPr>
-          <w:rFonts w:ascii="Courier New" w:hAnsi="Courier New" w:cs="Courier New"/>
-          <w:color w:val="000000"/>
-          <w:sz w:val="18"/>
-          <w:szCs w:val="18"/>
-        </w:rPr>
-        <w:t>clf</w:t>
-      </w:r>
-      <w:r>
-        <w:rPr>
-          <w:rFonts w:ascii="Courier New" w:hAnsi="Courier New" w:cs="Courier New"/>
-          <w:color w:val="666666"/>
-          <w:sz w:val="18"/>
-          <w:szCs w:val="18"/>
-        </w:rPr>
-        <w:t>.</w:t>
-      </w:r>
-      <w:r>
-        <w:rPr>
-          <w:rFonts w:ascii="Courier New" w:hAnsi="Courier New" w:cs="Courier New"/>
-          <w:color w:val="000000"/>
-          <w:sz w:val="18"/>
-          <w:szCs w:val="18"/>
-        </w:rPr>
-        <w:t>fit</w:t>
-      </w:r>
-      <w:proofErr w:type="spellEnd"/>
-      <w:r>
-        <w:rPr>
-          <w:rFonts w:ascii="Courier New" w:hAnsi="Courier New" w:cs="Courier New"/>
-          <w:color w:val="000000"/>
-          <w:sz w:val="18"/>
-          <w:szCs w:val="18"/>
-        </w:rPr>
-        <w:t>(</w:t>
-      </w:r>
-      <w:proofErr w:type="spellStart"/>
-      <w:r>
-        <w:rPr>
-          <w:rFonts w:ascii="Courier New" w:hAnsi="Courier New" w:cs="Courier New"/>
-          <w:color w:val="000000"/>
-          <w:sz w:val="18"/>
-          <w:szCs w:val="18"/>
-        </w:rPr>
-        <w:t>digits</w:t>
-      </w:r>
-      <w:r>
-        <w:rPr>
-          <w:rFonts w:ascii="Courier New" w:hAnsi="Courier New" w:cs="Courier New"/>
-          <w:color w:val="666666"/>
-          <w:sz w:val="18"/>
-          <w:szCs w:val="18"/>
-        </w:rPr>
-        <w:t>.</w:t>
-      </w:r>
-      <w:proofErr w:type="gramStart"/>
-      <w:r>
-        <w:rPr>
-          <w:rFonts w:ascii="Courier New" w:hAnsi="Courier New" w:cs="Courier New"/>
-          <w:color w:val="000000"/>
-          <w:sz w:val="18"/>
-          <w:szCs w:val="18"/>
-        </w:rPr>
-        <w:t>data</w:t>
-      </w:r>
-      <w:proofErr w:type="spellEnd"/>
-      <w:r>
-        <w:rPr>
-          <w:rFonts w:ascii="Courier New" w:hAnsi="Courier New" w:cs="Courier New"/>
-          <w:color w:val="000000"/>
-          <w:sz w:val="18"/>
-          <w:szCs w:val="18"/>
-        </w:rPr>
-        <w:t>[</w:t>
-      </w:r>
-      <w:proofErr w:type="gramEnd"/>
-      <w:r>
-        <w:rPr>
-          <w:rFonts w:ascii="Courier New" w:hAnsi="Courier New" w:cs="Courier New"/>
-          <w:color w:val="000000"/>
-          <w:sz w:val="18"/>
-          <w:szCs w:val="18"/>
-        </w:rPr>
-        <w:t>:</w:t>
-      </w:r>
-      <w:r>
-        <w:rPr>
-          <w:rFonts w:ascii="Courier New" w:hAnsi="Courier New" w:cs="Courier New"/>
-          <w:color w:val="666666"/>
-          <w:sz w:val="18"/>
-          <w:szCs w:val="18"/>
-        </w:rPr>
-        <w:t>-</w:t>
-      </w:r>
-      <w:r>
-        <w:rPr>
-          <w:rFonts w:ascii="Courier New" w:hAnsi="Courier New" w:cs="Courier New"/>
-          <w:color w:val="21804F"/>
-          <w:sz w:val="18"/>
-          <w:szCs w:val="18"/>
-        </w:rPr>
-        <w:t>1</w:t>
-      </w:r>
-      <w:r>
-        <w:rPr>
-          <w:rFonts w:ascii="Courier New" w:hAnsi="Courier New" w:cs="Courier New"/>
-          <w:color w:val="000000"/>
-          <w:sz w:val="18"/>
-          <w:szCs w:val="18"/>
-        </w:rPr>
-        <w:t xml:space="preserve">], </w:t>
-      </w:r>
-      <w:proofErr w:type="spellStart"/>
-      <w:r>
-        <w:rPr>
-          <w:rFonts w:ascii="Courier New" w:hAnsi="Courier New" w:cs="Courier New"/>
-          <w:color w:val="000000"/>
-          <w:sz w:val="18"/>
-          <w:szCs w:val="18"/>
-        </w:rPr>
-        <w:t>digits</w:t>
-      </w:r>
-      <w:r>
-        <w:rPr>
-          <w:rFonts w:ascii="Courier New" w:hAnsi="Courier New" w:cs="Courier New"/>
-          <w:color w:val="666666"/>
-          <w:sz w:val="18"/>
-          <w:szCs w:val="18"/>
-        </w:rPr>
-        <w:t>.</w:t>
-      </w:r>
-      <w:r>
-        <w:rPr>
-          <w:rFonts w:ascii="Courier New" w:hAnsi="Courier New" w:cs="Courier New"/>
-          <w:color w:val="000000"/>
-          <w:sz w:val="18"/>
-          <w:szCs w:val="18"/>
-        </w:rPr>
-        <w:t>target</w:t>
-      </w:r>
-      <w:proofErr w:type="spellEnd"/>
-      <w:r>
-        <w:rPr>
-          <w:rFonts w:ascii="Courier New" w:hAnsi="Courier New" w:cs="Courier New"/>
-          <w:color w:val="000000"/>
-          <w:sz w:val="18"/>
-          <w:szCs w:val="18"/>
-        </w:rPr>
-        <w:t>[:</w:t>
-      </w:r>
-      <w:r>
-        <w:rPr>
-          <w:rFonts w:ascii="Courier New" w:hAnsi="Courier New" w:cs="Courier New"/>
-          <w:color w:val="666666"/>
-          <w:sz w:val="18"/>
-          <w:szCs w:val="18"/>
-        </w:rPr>
-        <w:t>-</w:t>
-      </w:r>
-      <w:r>
-        <w:rPr>
-          <w:rFonts w:ascii="Courier New" w:hAnsi="Courier New" w:cs="Courier New"/>
-          <w:color w:val="21804F"/>
-          <w:sz w:val="18"/>
-          <w:szCs w:val="18"/>
-        </w:rPr>
-        <w:t>1</w:t>
-      </w:r>
-      <w:r>
-        <w:rPr>
-          <w:rFonts w:ascii="Courier New" w:hAnsi="Courier New" w:cs="Courier New"/>
-          <w:color w:val="000000"/>
-          <w:sz w:val="18"/>
-          <w:szCs w:val="18"/>
-        </w:rPr>
-        <w:t>])</w:t>
-      </w:r>
-    </w:p>
-    <w:p>
-      <w:pPr>
-        <w:autoSpaceDE w:val="0"/>
-        <w:autoSpaceDN w:val="0"/>
-        <w:adjustRightInd w:val="0"/>
-        <w:spacing w:after="0" w:line="240" w:lineRule="auto"/>
-        <w:rPr>
-          <w:rFonts w:ascii="Courier New" w:hAnsi="Courier New" w:cs="Courier New"/>
-          <w:color w:val="333333"/>
-          <w:sz w:val="18"/>
-          <w:szCs w:val="18"/>
-        </w:rPr>
-      </w:pPr>
-      <w:proofErr w:type="gramStart"/>
-      <w:r>
-        <w:rPr>
-          <w:rFonts w:ascii="Courier New" w:hAnsi="Courier New" w:cs="Courier New"/>
-          <w:color w:val="333333"/>
-          <w:sz w:val="18"/>
-          <w:szCs w:val="18"/>
-        </w:rPr>
-        <w:t>SVC(</w:t>
-      </w:r>
-      <w:proofErr w:type="gramEnd"/>
-      <w:r>
-        <w:rPr>
-          <w:rFonts w:ascii="Courier New" w:hAnsi="Courier New" w:cs="Courier New"/>
-          <w:color w:val="333333"/>
-          <w:sz w:val="18"/>
-          <w:szCs w:val="18"/>
-        </w:rPr>
-        <w:t xml:space="preserve">C=100.0, </w:t>
-      </w:r>
-      <w:proofErr w:type="spellStart"/>
-      <w:r>
-        <w:rPr>
-          <w:rFonts w:ascii="Courier New" w:hAnsi="Courier New" w:cs="Courier New"/>
-          <w:color w:val="333333"/>
-          <w:sz w:val="18"/>
-          <w:szCs w:val="18"/>
-        </w:rPr>
-        <w:t>cache_size</w:t>
-      </w:r>
-      <w:proofErr w:type="spellEnd"/>
-      <w:r>
-        <w:rPr>
-          <w:rFonts w:ascii="Courier New" w:hAnsi="Courier New" w:cs="Courier New"/>
-          <w:color w:val="333333"/>
-          <w:sz w:val="18"/>
-          <w:szCs w:val="18"/>
-        </w:rPr>
-        <w:t xml:space="preserve">=200, </w:t>
-      </w:r>
-      <w:proofErr w:type="spellStart"/>
-      <w:r>
-        <w:rPr>
-          <w:rFonts w:ascii="Courier New" w:hAnsi="Courier New" w:cs="Courier New"/>
-          <w:color w:val="333333"/>
-          <w:sz w:val="18"/>
-          <w:szCs w:val="18"/>
-        </w:rPr>
-        <w:t>class_weight</w:t>
-      </w:r>
-      <w:proofErr w:type="spellEnd"/>
-      <w:r>
-        <w:rPr>
-          <w:rFonts w:ascii="Courier New" w:hAnsi="Courier New" w:cs="Courier New"/>
-          <w:color w:val="333333"/>
-          <w:sz w:val="18"/>
-          <w:szCs w:val="18"/>
-        </w:rPr>
-        <w:t>=None, coef0=0.0, degree=3,</w:t>
-      </w:r>
-    </w:p>
-    <w:p>
-      <w:pPr>
-        <w:autoSpaceDE w:val="0"/>
-        <w:autoSpaceDN w:val="0"/>
-        <w:adjustRightInd w:val="0"/>
-        <w:spacing w:after="0" w:line="240" w:lineRule="auto"/>
-        <w:rPr>
-          <w:rFonts w:ascii="Courier New" w:hAnsi="Courier New" w:cs="Courier New"/>
-          <w:color w:val="333333"/>
-          <w:sz w:val="18"/>
-          <w:szCs w:val="18"/>
-        </w:rPr>
-      </w:pPr>
-      <w:r>
-        <w:rPr>
-          <w:rFonts w:ascii="Courier New" w:hAnsi="Courier New" w:cs="Courier New"/>
-          <w:color w:val="333333"/>
-          <w:sz w:val="18"/>
-          <w:szCs w:val="18"/>
-        </w:rPr>
-        <w:t xml:space="preserve">gamma=0.001, kernel='rbf', </w:t>
-      </w:r>
-      <w:proofErr w:type="spellStart"/>
-      <w:r>
-        <w:rPr>
-          <w:rFonts w:ascii="Courier New" w:hAnsi="Courier New" w:cs="Courier New"/>
-          <w:color w:val="333333"/>
-          <w:sz w:val="18"/>
-          <w:szCs w:val="18"/>
-        </w:rPr>
-        <w:t>max_iter</w:t>
-      </w:r>
-      <w:proofErr w:type="spellEnd"/>
-      <w:r>
-        <w:rPr>
-          <w:rFonts w:ascii="Courier New" w:hAnsi="Courier New" w:cs="Courier New"/>
-          <w:color w:val="333333"/>
-          <w:sz w:val="18"/>
-          <w:szCs w:val="18"/>
-        </w:rPr>
-        <w:t>=-1, probability=False,</w:t>
-      </w:r>
-    </w:p>
-    <w:p>
-      <w:pPr>
-        <w:autoSpaceDE w:val="0"/>
-        <w:autoSpaceDN w:val="0"/>
-        <w:adjustRightInd w:val="0"/>
-        <w:spacing w:after="0" w:line="240" w:lineRule="auto"/>
-        <w:rPr>
-          <w:rFonts w:ascii="Courier New" w:hAnsi="Courier New" w:cs="Courier New"/>
-          <w:color w:val="333333"/>
-          <w:sz w:val="18"/>
-          <w:szCs w:val="18"/>
-        </w:rPr>
-      </w:pPr>
-      <w:proofErr w:type="spellStart"/>
-      <w:r>
-        <w:rPr>
-          <w:rFonts w:ascii="Courier New" w:hAnsi="Courier New" w:cs="Courier New"/>
-          <w:color w:val="333333"/>
-          <w:sz w:val="18"/>
-          <w:szCs w:val="18"/>
-        </w:rPr>
-        <w:t>random_state</w:t>
-      </w:r>
-      <w:proofErr w:type="spellEnd"/>
-      <w:r>
-        <w:rPr>
-          <w:rFonts w:ascii="Courier New" w:hAnsi="Courier New" w:cs="Courier New"/>
-          <w:color w:val="333333"/>
-          <w:sz w:val="18"/>
-          <w:szCs w:val="18"/>
-        </w:rPr>
-        <w:t xml:space="preserve">=None, shrinking=True, </w:t>
-      </w:r>
-      <w:proofErr w:type="spellStart"/>
-      <w:r>
-        <w:rPr>
-          <w:rFonts w:ascii="Courier New" w:hAnsi="Courier New" w:cs="Courier New"/>
-          <w:color w:val="333333"/>
-          <w:sz w:val="18"/>
-          <w:szCs w:val="18"/>
-        </w:rPr>
-        <w:t>tol</w:t>
-      </w:r>
-      <w:proofErr w:type="spellEnd"/>
-      <w:r>
-        <w:rPr>
-          <w:rFonts w:ascii="Courier New" w:hAnsi="Courier New" w:cs="Courier New"/>
-          <w:color w:val="333333"/>
-          <w:sz w:val="18"/>
-          <w:szCs w:val="18"/>
-        </w:rPr>
-        <w:t>=0.001, verbose=False)</w:t>
-      </w:r>
-    </w:p>
-    <w:p>
-      <w:pPr>
-        <w:autoSpaceDE w:val="0"/>
-        <w:autoSpaceDN w:val="0"/>
-        <w:adjustRightInd w:val="0"/>
-        <w:spacing w:after="0" w:line="240" w:lineRule="auto"/>
-        <w:rPr>
           <w:rFonts w:ascii="NimbusRomNo9L-Regu" w:hAnsi="NimbusRomNo9L-Regu" w:cs="NimbusRomNo9L-Regu"/>
           <w:color w:val="000000"/>
           <w:sz w:val="18"/>
           <w:szCs w:val="18"/>
         </w:rPr>
       </w:pPr>
-    </w:p>
-    <w:p>
-      <w:pPr>
-        <w:autoSpaceDE w:val="0"/>
-        <w:autoSpaceDN w:val="0"/>
-        <w:adjustRightInd w:val="0"/>
-        <w:spacing w:after="0" w:line="240" w:lineRule="auto"/>
+      <w:r>
         <w:rPr>
           <w:rFonts w:ascii="NimbusRomNo9L-Regu" w:hAnsi="NimbusRomNo9L-Regu" w:cs="NimbusRomNo9L-Regu"/>
           <w:color w:val="000000"/>
           <w:sz w:val="18"/>
           <w:szCs w:val="18"/>
         </w:rPr>
-      </w:pPr>
+        <w:t>Now you can predict new values, in particular, we can ask to the classifier what is the digit of our last image in the</w:t>
+      </w:r>
+      <w:r>
+        <w:rPr>
+          <w:rFonts w:ascii="Courier New" w:hAnsi="Courier New" w:cs="Courier New"/>
+          <w:color w:val="000000"/>
+          <w:sz w:val="18"/>
+          <w:szCs w:val="18"/>
+        </w:rPr>
+        <w:t xml:space="preserve"> </w:t>
+      </w:r>
+      <w:proofErr w:type="gramStart"/>
+      <w:r>
+        <w:rPr>
+          <w:rFonts w:ascii="Courier New" w:hAnsi="Courier New" w:cs="Courier New"/>
+          <w:color w:val="000000"/>
+          <w:sz w:val="18"/>
+          <w:szCs w:val="18"/>
+        </w:rPr>
+        <w:t>digits</w:t>
+      </w:r>
+      <w:proofErr w:type="gramEnd"/>
+      <w:r>
+        <w:rPr>
+          <w:rFonts w:ascii="NimbusMonL-Regu" w:hAnsi="NimbusMonL-Regu" w:cs="NimbusMonL-Regu"/>
+          <w:color w:val="000000"/>
+          <w:sz w:val="18"/>
+          <w:szCs w:val="18"/>
+        </w:rPr>
+        <w:t xml:space="preserve"> </w:t>
+      </w:r>
       <w:r>
         <w:rPr>
           <w:rFonts w:ascii="NimbusRomNo9L-Regu" w:hAnsi="NimbusRomNo9L-Regu" w:cs="NimbusRomNo9L-Regu"/>
@@ -779,629 +206,17 @@
           <w:sz w:val="18"/>
           <w:szCs w:val="18"/>
         </w:rPr>
-        <w:t>Now you can predict new values, in particular, we can ask to the classifier what is the digit of our last image in the</w:t>
-      </w:r>
-      <w:r>
-        <w:rPr>
-          <w:rFonts w:ascii="Courier New" w:hAnsi="Courier New" w:cs="Courier New"/>
-          <w:color w:val="000000"/>
-          <w:sz w:val="18"/>
-          <w:szCs w:val="18"/>
-        </w:rPr>
-        <w:t xml:space="preserve"> </w:t>
-      </w:r>
-      <w:proofErr w:type="gramStart"/>
-      <w:r>
-        <w:rPr>
-          <w:rFonts w:ascii="Courier New" w:hAnsi="Courier New" w:cs="Courier New"/>
-          <w:color w:val="000000"/>
-          <w:sz w:val="18"/>
-          <w:szCs w:val="18"/>
-        </w:rPr>
-        <w:t>digits</w:t>
-      </w:r>
-      <w:proofErr w:type="gramEnd"/>
-      <w:r>
-        <w:rPr>
-          <w:rFonts w:ascii="NimbusMonL-Regu" w:hAnsi="NimbusMonL-Regu" w:cs="NimbusMonL-Regu"/>
-          <w:color w:val="000000"/>
-          <w:sz w:val="18"/>
-          <w:szCs w:val="18"/>
-        </w:rPr>
-        <w:t xml:space="preserve"> </w:t>
-      </w:r>
-      <w:r>
-        <w:rPr>
-          <w:rFonts w:ascii="NimbusRomNo9L-Regu" w:hAnsi="NimbusRomNo9L-Regu" w:cs="NimbusRomNo9L-Regu"/>
-          <w:color w:val="000000"/>
-          <w:sz w:val="18"/>
-          <w:szCs w:val="18"/>
-        </w:rPr>
         <w:t>dataset, which we have not used to train the classifier:</w:t>
       </w:r>
     </w:p>
     <w:p>
       <w:pPr>
-        <w:autoSpaceDE w:val="0"/>
-        <w:autoSpaceDN w:val="0"/>
-        <w:adjustRightInd w:val="0"/>
-        <w:spacing w:after="0" w:line="240" w:lineRule="auto"/>
-        <w:rPr>
-          <w:rFonts w:ascii="NimbusMonL-Bold" w:hAnsi="NimbusMonL-Bold" w:cs="NimbusMonL-Bold"/>
-          <w:b/>
-          <w:bCs/>
-          <w:color w:val="C85C0A"/>
-          <w:sz w:val="18"/>
-          <w:szCs w:val="18"/>
-        </w:rPr>
-      </w:pPr>
-    </w:p>
-    <w:p>
-      <w:pPr>
-        <w:autoSpaceDE w:val="0"/>
-        <w:autoSpaceDN w:val="0"/>
-        <w:adjustRightInd w:val="0"/>
-        <w:spacing w:after="0" w:line="240" w:lineRule="auto"/>
-        <w:rPr>
-          <w:rFonts w:ascii="Courier New" w:hAnsi="Courier New" w:cs="Courier New"/>
-          <w:color w:val="000000"/>
-          <w:sz w:val="18"/>
-          <w:szCs w:val="18"/>
-        </w:rPr>
-      </w:pPr>
-      <w:r>
-        <w:rPr>
-          <w:rFonts w:ascii="Courier New" w:hAnsi="Courier New" w:cs="Courier New"/>
-          <w:b/>
-          <w:bCs/>
-          <w:color w:val="C85C0A"/>
-          <w:sz w:val="18"/>
-          <w:szCs w:val="18"/>
-        </w:rPr>
-        <w:t xml:space="preserve">&gt;&gt;&gt; </w:t>
-      </w:r>
-      <w:proofErr w:type="spellStart"/>
-      <w:proofErr w:type="gramStart"/>
-      <w:r>
-        <w:rPr>
-          <w:rFonts w:ascii="Courier New" w:hAnsi="Courier New" w:cs="Courier New"/>
-          <w:color w:val="000000"/>
-          <w:sz w:val="18"/>
-          <w:szCs w:val="18"/>
-        </w:rPr>
-        <w:t>clf</w:t>
-      </w:r>
-      <w:r>
-        <w:rPr>
-          <w:rFonts w:ascii="Courier New" w:hAnsi="Courier New" w:cs="Courier New"/>
-          <w:color w:val="666666"/>
-          <w:sz w:val="18"/>
-          <w:szCs w:val="18"/>
-        </w:rPr>
-        <w:t>.</w:t>
-      </w:r>
-      <w:r>
-        <w:rPr>
-          <w:rFonts w:ascii="Courier New" w:hAnsi="Courier New" w:cs="Courier New"/>
-          <w:color w:val="000000"/>
-          <w:sz w:val="18"/>
-          <w:szCs w:val="18"/>
-        </w:rPr>
-        <w:t>predict</w:t>
-      </w:r>
-      <w:proofErr w:type="spellEnd"/>
-      <w:proofErr w:type="gramEnd"/>
-      <w:r>
-        <w:rPr>
-          <w:rFonts w:ascii="Courier New" w:hAnsi="Courier New" w:cs="Courier New"/>
-          <w:color w:val="000000"/>
-          <w:sz w:val="18"/>
-          <w:szCs w:val="18"/>
-        </w:rPr>
-        <w:t>(</w:t>
-      </w:r>
-      <w:proofErr w:type="spellStart"/>
-      <w:r>
-        <w:rPr>
-          <w:rFonts w:ascii="Courier New" w:hAnsi="Courier New" w:cs="Courier New"/>
-          <w:color w:val="000000"/>
-          <w:sz w:val="18"/>
-          <w:szCs w:val="18"/>
-        </w:rPr>
-        <w:t>digits</w:t>
-      </w:r>
-      <w:r>
-        <w:rPr>
-          <w:rFonts w:ascii="Courier New" w:hAnsi="Courier New" w:cs="Courier New"/>
-          <w:color w:val="666666"/>
-          <w:sz w:val="18"/>
-          <w:szCs w:val="18"/>
-        </w:rPr>
-        <w:t>.</w:t>
-      </w:r>
-      <w:r>
-        <w:rPr>
-          <w:rFonts w:ascii="Courier New" w:hAnsi="Courier New" w:cs="Courier New"/>
-          <w:color w:val="000000"/>
-          <w:sz w:val="18"/>
-          <w:szCs w:val="18"/>
-        </w:rPr>
-        <w:t>data</w:t>
-      </w:r>
-      <w:proofErr w:type="spellEnd"/>
-      <w:r>
-        <w:rPr>
-          <w:rFonts w:ascii="Courier New" w:hAnsi="Courier New" w:cs="Courier New"/>
-          <w:color w:val="000000"/>
-          <w:sz w:val="18"/>
-          <w:szCs w:val="18"/>
-        </w:rPr>
-        <w:t>[</w:t>
-      </w:r>
-      <w:r>
-        <w:rPr>
-          <w:rFonts w:ascii="Courier New" w:hAnsi="Courier New" w:cs="Courier New"/>
-          <w:color w:val="666666"/>
-          <w:sz w:val="18"/>
-          <w:szCs w:val="18"/>
-        </w:rPr>
-        <w:t>-</w:t>
-      </w:r>
-      <w:r>
-        <w:rPr>
-          <w:rFonts w:ascii="Courier New" w:hAnsi="Courier New" w:cs="Courier New"/>
-          <w:color w:val="21804F"/>
-          <w:sz w:val="18"/>
-          <w:szCs w:val="18"/>
-        </w:rPr>
-        <w:t>1</w:t>
-      </w:r>
-      <w:r>
-        <w:rPr>
-          <w:rFonts w:ascii="Courier New" w:hAnsi="Courier New" w:cs="Courier New"/>
-          <w:color w:val="000000"/>
-          <w:sz w:val="18"/>
-          <w:szCs w:val="18"/>
-        </w:rPr>
-        <w:t>])</w:t>
-      </w:r>
-    </w:p>
-    <w:p>
-      <w:pPr>
-        <w:rPr>
-          <w:rFonts w:ascii="Courier New" w:hAnsi="Courier New" w:cs="Courier New"/>
-          <w:color w:val="333333"/>
-          <w:sz w:val="18"/>
-          <w:szCs w:val="18"/>
-        </w:rPr>
-      </w:pPr>
-      <w:proofErr w:type="gramStart"/>
-      <w:r>
-        <w:rPr>
-          <w:rFonts w:ascii="Courier New" w:hAnsi="Courier New" w:cs="Courier New"/>
-          <w:color w:val="333333"/>
-          <w:sz w:val="18"/>
-          <w:szCs w:val="18"/>
-        </w:rPr>
-        <w:t>array(</w:t>
-      </w:r>
-      <w:proofErr w:type="gramEnd"/>
-      <w:r>
-        <w:rPr>
-          <w:rFonts w:ascii="Courier New" w:hAnsi="Courier New" w:cs="Courier New"/>
-          <w:color w:val="333333"/>
-          <w:sz w:val="18"/>
-          <w:szCs w:val="18"/>
-        </w:rPr>
-        <w:t>[8])</w:t>
-      </w:r>
-    </w:p>
-    <w:p>
-      <w:pPr>
-        <w:rPr>
-          <w:rFonts w:ascii="Courier New" w:hAnsi="Courier New" w:cs="Courier New"/>
-          <w:noProof/>
-          <w:lang w:eastAsia="en-IN"/>
-        </w:rPr>
-      </w:pPr>
-      <w:r>
-        <w:rPr>
-          <w:rFonts w:ascii="Courier New" w:hAnsi="Courier New" w:cs="Courier New"/>
-          <w:noProof/>
-          <w:bdr w:val="single" w:sz="4" w:space="0" w:color="auto" w:shadow="1"/>
-          <w:lang w:eastAsia="en-IN"/>
-        </w:rPr>
-        <w:drawing>
-          <wp:inline distT="0" distB="0" distL="0" distR="0">
-            <wp:extent cx="2992134" cy="876300"/>
-            <wp:effectExtent l="0" t="0" r="0" b="0"/>
-            <wp:docPr id="2" name="Picture 2"/>
-            <wp:cNvGraphicFramePr>
-              <a:graphicFrameLocks xmlns:a="http://schemas.openxmlformats.org/drawingml/2006/main" noChangeAspect="1"/>
-            </wp:cNvGraphicFramePr>
-            <a:graphic xmlns:a="http://schemas.openxmlformats.org/drawingml/2006/main">
-              <a:graphicData uri="http://schemas.openxmlformats.org/drawingml/2006/picture">
-                <pic:pic xmlns:pic="http://schemas.openxmlformats.org/drawingml/2006/picture">
-                  <pic:nvPicPr>
-                    <pic:cNvPr id="0" name="Picture 1"/>
-                    <pic:cNvPicPr>
-                      <a:picLocks noChangeAspect="1" noChangeArrowheads="1"/>
-                    </pic:cNvPicPr>
-                  </pic:nvPicPr>
-                  <pic:blipFill>
-                    <a:blip r:embed="rId7">
-                      <a:extLst>
-                        <a:ext uri="{28A0092B-C50C-407E-A947-70E740481C1C}">
-                          <a14:useLocalDpi xmlns:a14="http://schemas.microsoft.com/office/drawing/2010/main" val="0"/>
-                        </a:ext>
-                      </a:extLst>
-                    </a:blip>
-                    <a:srcRect/>
-                    <a:stretch>
-                      <a:fillRect/>
-                    </a:stretch>
-                  </pic:blipFill>
-                  <pic:spPr bwMode="auto">
-                    <a:xfrm>
-                      <a:off x="0" y="0"/>
-                      <a:ext cx="3012052" cy="882133"/>
-                    </a:xfrm>
-                    <a:prstGeom prst="rect">
-                      <a:avLst/>
-                    </a:prstGeom>
-                    <a:noFill/>
-                    <a:ln>
-                      <a:noFill/>
-                    </a:ln>
-                  </pic:spPr>
-                </pic:pic>
-              </a:graphicData>
-            </a:graphic>
-          </wp:inline>
-        </w:drawing>
-      </w:r>
-    </w:p>
-    <w:p>
-      <w:pPr>
-        <w:pStyle w:val="ListParagraph"/>
-        <w:numPr>
-          <w:ilvl w:val="0"/>
-          <w:numId w:val="7"/>
-        </w:numPr>
-        <w:autoSpaceDE w:val="0"/>
-        <w:autoSpaceDN w:val="0"/>
-        <w:adjustRightInd w:val="0"/>
-        <w:spacing w:after="0" w:line="240" w:lineRule="auto"/>
-        <w:rPr>
-          <w:rFonts w:ascii="Times New Roman" w:eastAsia="MinionPro-Regular" w:hAnsi="Times New Roman" w:cs="Times New Roman"/>
-          <w:sz w:val="18"/>
-          <w:szCs w:val="18"/>
-        </w:rPr>
-      </w:pPr>
-      <w:r>
-        <w:rPr>
-          <w:rFonts w:ascii="Times New Roman" w:eastAsia="MinionPro-Regular" w:hAnsi="Times New Roman" w:cs="Times New Roman"/>
-          <w:sz w:val="18"/>
-          <w:szCs w:val="18"/>
-        </w:rPr>
-        <w:t xml:space="preserve">Additionally, all supervised models have </w:t>
-      </w:r>
-      <w:r>
-        <w:rPr>
-          <w:rFonts w:ascii="Times New Roman" w:eastAsia="MinionPro-Regular" w:hAnsi="Times New Roman" w:cs="Times New Roman"/>
-          <w:b/>
-          <w:sz w:val="18"/>
-          <w:szCs w:val="18"/>
-        </w:rPr>
-        <w:t xml:space="preserve">a </w:t>
-      </w:r>
-      <w:proofErr w:type="gramStart"/>
-      <w:r>
-        <w:rPr>
-          <w:rFonts w:ascii="Times New Roman" w:eastAsia="UbuntuMono-Regular" w:hAnsi="Times New Roman" w:cs="Times New Roman"/>
-          <w:b/>
-          <w:sz w:val="18"/>
-          <w:szCs w:val="18"/>
-        </w:rPr>
-        <w:t>score(</w:t>
-      </w:r>
-      <w:proofErr w:type="spellStart"/>
-      <w:proofErr w:type="gramEnd"/>
-      <w:r>
-        <w:rPr>
-          <w:rFonts w:ascii="Times New Roman" w:eastAsia="UbuntuMono-Regular" w:hAnsi="Times New Roman" w:cs="Times New Roman"/>
-          <w:b/>
-          <w:sz w:val="18"/>
-          <w:szCs w:val="18"/>
-        </w:rPr>
-        <w:t>X_test</w:t>
-      </w:r>
-      <w:proofErr w:type="spellEnd"/>
-      <w:r>
-        <w:rPr>
-          <w:rFonts w:ascii="Times New Roman" w:eastAsia="UbuntuMono-Regular" w:hAnsi="Times New Roman" w:cs="Times New Roman"/>
-          <w:b/>
-          <w:sz w:val="18"/>
-          <w:szCs w:val="18"/>
-        </w:rPr>
-        <w:t xml:space="preserve">, </w:t>
-      </w:r>
-      <w:proofErr w:type="spellStart"/>
-      <w:r>
-        <w:rPr>
-          <w:rFonts w:ascii="Times New Roman" w:eastAsia="UbuntuMono-Regular" w:hAnsi="Times New Roman" w:cs="Times New Roman"/>
-          <w:b/>
-          <w:sz w:val="18"/>
-          <w:szCs w:val="18"/>
-        </w:rPr>
-        <w:t>y_test</w:t>
-      </w:r>
-      <w:proofErr w:type="spellEnd"/>
-      <w:r>
-        <w:rPr>
-          <w:rFonts w:ascii="Times New Roman" w:eastAsia="UbuntuMono-Regular" w:hAnsi="Times New Roman" w:cs="Times New Roman"/>
-          <w:b/>
-          <w:sz w:val="18"/>
-          <w:szCs w:val="18"/>
-        </w:rPr>
-        <w:t>)</w:t>
-      </w:r>
-      <w:r>
-        <w:rPr>
-          <w:rFonts w:ascii="Times New Roman" w:eastAsia="UbuntuMono-Regular" w:hAnsi="Times New Roman" w:cs="Times New Roman"/>
-          <w:sz w:val="18"/>
-          <w:szCs w:val="18"/>
-        </w:rPr>
-        <w:t xml:space="preserve"> </w:t>
-      </w:r>
-      <w:r>
-        <w:rPr>
-          <w:rFonts w:ascii="Times New Roman" w:eastAsia="MinionPro-Regular" w:hAnsi="Times New Roman" w:cs="Times New Roman"/>
-          <w:sz w:val="18"/>
-          <w:szCs w:val="18"/>
-        </w:rPr>
-        <w:t>method, that allows an evaluation of the model.</w:t>
-      </w:r>
-    </w:p>
-    <w:p>
-      <w:pPr>
-        <w:pStyle w:val="ListParagraph"/>
-        <w:numPr>
-          <w:ilvl w:val="0"/>
-          <w:numId w:val="7"/>
-        </w:numPr>
-        <w:autoSpaceDE w:val="0"/>
-        <w:autoSpaceDN w:val="0"/>
-        <w:adjustRightInd w:val="0"/>
-        <w:spacing w:after="0" w:line="240" w:lineRule="auto"/>
-        <w:rPr>
-          <w:rFonts w:ascii="Times New Roman" w:eastAsia="MinionPro-Regular" w:hAnsi="Times New Roman" w:cs="Times New Roman"/>
-          <w:sz w:val="18"/>
-          <w:szCs w:val="18"/>
-        </w:rPr>
-      </w:pPr>
-      <w:r>
-        <w:rPr>
-          <w:rFonts w:ascii="Times New Roman" w:eastAsia="MinionPro-Regular" w:hAnsi="Times New Roman" w:cs="Times New Roman"/>
-          <w:sz w:val="18"/>
-          <w:szCs w:val="18"/>
-        </w:rPr>
-        <w:t xml:space="preserve">For clustering algorithms, the </w:t>
-      </w:r>
-      <w:r>
-        <w:rPr>
-          <w:rFonts w:ascii="Times New Roman" w:eastAsia="UbuntuMono-Regular" w:hAnsi="Times New Roman" w:cs="Times New Roman"/>
-          <w:b/>
-          <w:sz w:val="18"/>
-          <w:szCs w:val="18"/>
-        </w:rPr>
-        <w:t>labels_</w:t>
-      </w:r>
-      <w:r>
-        <w:rPr>
-          <w:rFonts w:ascii="Times New Roman" w:eastAsia="UbuntuMono-Regular" w:hAnsi="Times New Roman" w:cs="Times New Roman"/>
-          <w:sz w:val="18"/>
-          <w:szCs w:val="18"/>
-        </w:rPr>
-        <w:t xml:space="preserve"> </w:t>
-      </w:r>
-      <w:r>
-        <w:rPr>
-          <w:rFonts w:ascii="Times New Roman" w:eastAsia="MinionPro-Regular" w:hAnsi="Times New Roman" w:cs="Times New Roman"/>
-          <w:sz w:val="18"/>
-          <w:szCs w:val="18"/>
-        </w:rPr>
-        <w:t>attribute stores the cluster membership for the training data.</w:t>
-      </w:r>
-    </w:p>
-    <w:p>
-      <w:pPr>
-        <w:pStyle w:val="ListParagraph"/>
-        <w:numPr>
-          <w:ilvl w:val="0"/>
-          <w:numId w:val="7"/>
-        </w:numPr>
-        <w:autoSpaceDE w:val="0"/>
-        <w:autoSpaceDN w:val="0"/>
-        <w:adjustRightInd w:val="0"/>
-        <w:spacing w:after="0" w:line="240" w:lineRule="auto"/>
-        <w:rPr>
-          <w:rFonts w:ascii="Times New Roman" w:eastAsia="MinionPro-Regular" w:hAnsi="Times New Roman" w:cs="Times New Roman"/>
-          <w:sz w:val="18"/>
-          <w:szCs w:val="18"/>
-        </w:rPr>
-      </w:pPr>
-      <w:r>
-        <w:rPr>
-          <w:rFonts w:ascii="Times New Roman" w:eastAsia="MinionPro-Regular" w:hAnsi="Times New Roman" w:cs="Times New Roman"/>
-          <w:sz w:val="18"/>
-          <w:szCs w:val="18"/>
-        </w:rPr>
-        <w:t xml:space="preserve">For manifold learning algorithms, </w:t>
-      </w:r>
-      <w:r>
-        <w:rPr>
-          <w:rFonts w:ascii="Times New Roman" w:eastAsia="MinionPro-Regular" w:hAnsi="Times New Roman" w:cs="Times New Roman"/>
-          <w:b/>
-          <w:sz w:val="18"/>
-          <w:szCs w:val="18"/>
-        </w:rPr>
-        <w:t xml:space="preserve">the </w:t>
-      </w:r>
-      <w:r>
-        <w:rPr>
-          <w:rFonts w:ascii="Times New Roman" w:eastAsia="UbuntuMono-Regular" w:hAnsi="Times New Roman" w:cs="Times New Roman"/>
-          <w:b/>
-          <w:sz w:val="18"/>
-          <w:szCs w:val="18"/>
-        </w:rPr>
-        <w:t>embedding_</w:t>
-      </w:r>
-      <w:r>
-        <w:rPr>
-          <w:rFonts w:ascii="Times New Roman" w:eastAsia="UbuntuMono-Regular" w:hAnsi="Times New Roman" w:cs="Times New Roman"/>
-          <w:sz w:val="18"/>
-          <w:szCs w:val="18"/>
-        </w:rPr>
-        <w:t xml:space="preserve"> </w:t>
-      </w:r>
-      <w:r>
-        <w:rPr>
-          <w:rFonts w:ascii="Times New Roman" w:eastAsia="MinionPro-Regular" w:hAnsi="Times New Roman" w:cs="Times New Roman"/>
-          <w:sz w:val="18"/>
-          <w:szCs w:val="18"/>
-        </w:rPr>
-        <w:t>attribute stores the embedding</w:t>
-      </w:r>
-      <w:r>
-        <w:rPr>
-          <w:rFonts w:ascii="Times New Roman" w:eastAsia="MinionPro-Regular" w:hAnsi="Times New Roman" w:cs="Times New Roman"/>
-          <w:sz w:val="18"/>
-          <w:szCs w:val="18"/>
-        </w:rPr>
-        <w:t xml:space="preserve"> </w:t>
-      </w:r>
-      <w:r>
-        <w:rPr>
-          <w:rFonts w:ascii="Times New Roman" w:eastAsia="MinionPro-Regular" w:hAnsi="Times New Roman" w:cs="Times New Roman"/>
-          <w:sz w:val="18"/>
-          <w:szCs w:val="18"/>
-        </w:rPr>
-        <w:t>(transformation) of the training data in the lower-dimensional space.</w:t>
-      </w:r>
-    </w:p>
-    <w:p>
-      <w:pPr>
-        <w:pStyle w:val="ListParagraph"/>
-        <w:numPr>
-          <w:ilvl w:val="0"/>
-          <w:numId w:val="7"/>
-        </w:numPr>
-        <w:autoSpaceDE w:val="0"/>
-        <w:autoSpaceDN w:val="0"/>
-        <w:adjustRightInd w:val="0"/>
-        <w:spacing w:after="0" w:line="240" w:lineRule="auto"/>
-        <w:rPr>
-          <w:rFonts w:ascii="Times New Roman" w:eastAsia="MinionPro-Regular" w:hAnsi="Times New Roman" w:cs="Times New Roman"/>
-          <w:sz w:val="18"/>
-          <w:szCs w:val="18"/>
-        </w:rPr>
-      </w:pPr>
-      <w:r>
-        <w:rPr>
-          <w:rFonts w:ascii="Times New Roman" w:eastAsia="MinionPro-Regular" w:hAnsi="Times New Roman" w:cs="Times New Roman"/>
-          <w:sz w:val="18"/>
-          <w:szCs w:val="18"/>
-        </w:rPr>
-        <w:t xml:space="preserve">For linear models, the </w:t>
-      </w:r>
-      <w:proofErr w:type="spellStart"/>
-      <w:r>
-        <w:rPr>
-          <w:rFonts w:ascii="Times New Roman" w:eastAsia="UbuntuMono-Regular" w:hAnsi="Times New Roman" w:cs="Times New Roman"/>
-          <w:b/>
-          <w:sz w:val="18"/>
-          <w:szCs w:val="18"/>
-        </w:rPr>
-        <w:t>coef</w:t>
-      </w:r>
-      <w:proofErr w:type="spellEnd"/>
-      <w:r>
-        <w:rPr>
-          <w:rFonts w:ascii="Times New Roman" w:eastAsia="UbuntuMono-Regular" w:hAnsi="Times New Roman" w:cs="Times New Roman"/>
-          <w:b/>
-          <w:sz w:val="18"/>
-          <w:szCs w:val="18"/>
-        </w:rPr>
-        <w:t>_</w:t>
-      </w:r>
-      <w:r>
-        <w:rPr>
-          <w:rFonts w:ascii="Times New Roman" w:eastAsia="UbuntuMono-Regular" w:hAnsi="Times New Roman" w:cs="Times New Roman"/>
-          <w:sz w:val="18"/>
-          <w:szCs w:val="18"/>
-        </w:rPr>
-        <w:t xml:space="preserve"> </w:t>
-      </w:r>
-      <w:r>
-        <w:rPr>
-          <w:rFonts w:ascii="Times New Roman" w:eastAsia="MinionPro-Regular" w:hAnsi="Times New Roman" w:cs="Times New Roman"/>
-          <w:sz w:val="18"/>
-          <w:szCs w:val="18"/>
-        </w:rPr>
-        <w:t>attribute stores the weight or coefficient vector.</w:t>
-      </w:r>
-    </w:p>
-    <w:p>
-      <w:pPr>
-        <w:pStyle w:val="ListParagraph"/>
-        <w:numPr>
-          <w:ilvl w:val="0"/>
-          <w:numId w:val="7"/>
-        </w:numPr>
-        <w:autoSpaceDE w:val="0"/>
-        <w:autoSpaceDN w:val="0"/>
-        <w:adjustRightInd w:val="0"/>
-        <w:spacing w:after="0" w:line="240" w:lineRule="auto"/>
-        <w:rPr>
-          <w:rFonts w:ascii="Times New Roman" w:eastAsia="UbuntuMono-Regular" w:hAnsi="Times New Roman" w:cs="Times New Roman"/>
-          <w:sz w:val="18"/>
-          <w:szCs w:val="18"/>
-        </w:rPr>
-      </w:pPr>
-      <w:r>
-        <w:rPr>
-          <w:rFonts w:ascii="Times New Roman" w:eastAsia="MinionPro-Regular" w:hAnsi="Times New Roman" w:cs="Times New Roman"/>
-          <w:sz w:val="18"/>
-          <w:szCs w:val="18"/>
-        </w:rPr>
-        <w:t xml:space="preserve">For linear decomposition and dimensionality reduction methods, </w:t>
-      </w:r>
-      <w:r>
-        <w:rPr>
-          <w:rFonts w:ascii="Times New Roman" w:eastAsia="UbuntuMono-Regular" w:hAnsi="Times New Roman" w:cs="Times New Roman"/>
-          <w:b/>
-          <w:sz w:val="18"/>
-          <w:szCs w:val="18"/>
-        </w:rPr>
-        <w:t>components_</w:t>
-      </w:r>
-      <w:r>
-        <w:rPr>
-          <w:rFonts w:ascii="Times New Roman" w:eastAsia="UbuntuMono-Regular" w:hAnsi="Times New Roman" w:cs="Times New Roman"/>
-          <w:sz w:val="18"/>
-          <w:szCs w:val="18"/>
-        </w:rPr>
-        <w:t xml:space="preserve"> </w:t>
-      </w:r>
-      <w:r>
-        <w:rPr>
-          <w:rFonts w:ascii="Times New Roman" w:eastAsia="MinionPro-Regular" w:hAnsi="Times New Roman" w:cs="Times New Roman"/>
-          <w:sz w:val="18"/>
-          <w:szCs w:val="18"/>
-        </w:rPr>
-        <w:t>stores the array of components</w:t>
-      </w:r>
+        <w:rPr>
+          <w:rFonts w:ascii="Courier New" w:hAnsi="Courier New" w:cs="Courier New"/>
+          <w:noProof/>
+          <w:lang w:eastAsia="en-IN"/>
+        </w:rPr>
+      </w:pPr>
     </w:p>
     <w:p>
       <w:pPr>
@@ -1451,7 +266,7 @@
                     <pic:cNvPicPr/>
                   </pic:nvPicPr>
                   <pic:blipFill>
-                    <a:blip r:embed="rId8">
+                    <a:blip r:embed="rId7">
                       <a:extLst>
                         <a:ext uri="{28A0092B-C50C-407E-A947-70E740481C1C}">
                           <a14:useLocalDpi xmlns:a14="http://schemas.microsoft.com/office/drawing/2010/main" val="0"/>
@@ -1490,7 +305,6 @@
           <w:noProof/>
           <w:lang w:eastAsia="en-IN"/>
         </w:rPr>
-        <w:lastRenderedPageBreak/>
         <w:drawing>
           <wp:inline distT="0" distB="0" distL="0" distR="0">
             <wp:extent cx="4564380" cy="3084238"/>
@@ -1507,7 +321,7 @@
                     <pic:cNvPicPr/>
                   </pic:nvPicPr>
                   <pic:blipFill>
-                    <a:blip r:embed="rId9">
+                    <a:blip r:embed="rId8">
                       <a:extLst>
                         <a:ext uri="{28A0092B-C50C-407E-A947-70E740481C1C}">
                           <a14:useLocalDpi xmlns:a14="http://schemas.microsoft.com/office/drawing/2010/main" val="0"/>
@@ -1556,83 +370,36 @@
           <w:lang w:eastAsia="en-IN"/>
         </w:rPr>
       </w:pPr>
-      <w:r>
-        <w:rPr>
-          <w:noProof/>
-          <w:lang w:eastAsia="en-IN"/>
-        </w:rPr>
-        <w:drawing>
-          <wp:inline distT="0" distB="0" distL="0" distR="0" wp14:anchorId="0D259FA4" wp14:editId="776A1271">
-            <wp:extent cx="6438900" cy="3570605"/>
-            <wp:effectExtent l="0" t="0" r="0" b="0"/>
-            <wp:docPr id="4" name="Picture 4"/>
-            <wp:cNvGraphicFramePr>
-              <a:graphicFrameLocks xmlns:a="http://schemas.openxmlformats.org/drawingml/2006/main" noChangeAspect="1"/>
-            </wp:cNvGraphicFramePr>
-            <a:graphic xmlns:a="http://schemas.openxmlformats.org/drawingml/2006/main">
-              <a:graphicData uri="http://schemas.openxmlformats.org/drawingml/2006/picture">
-                <pic:pic xmlns:pic="http://schemas.openxmlformats.org/drawingml/2006/picture">
-                  <pic:nvPicPr>
-                    <pic:cNvPr id="4" name="ml_map.jpg"/>
-                    <pic:cNvPicPr/>
-                  </pic:nvPicPr>
-                  <pic:blipFill>
-                    <a:blip r:embed="rId10">
-                      <a:extLst>
-                        <a:ext uri="{28A0092B-C50C-407E-A947-70E740481C1C}">
-                          <a14:useLocalDpi xmlns:a14="http://schemas.microsoft.com/office/drawing/2010/main" val="0"/>
-                        </a:ext>
-                      </a:extLst>
-                    </a:blip>
-                    <a:stretch>
-                      <a:fillRect/>
-                    </a:stretch>
-                  </pic:blipFill>
-                  <pic:spPr>
-                    <a:xfrm>
-                      <a:off x="0" y="0"/>
-                      <a:ext cx="6438900" cy="3570605"/>
-                    </a:xfrm>
-                    <a:prstGeom prst="rect">
-                      <a:avLst/>
-                    </a:prstGeom>
-                  </pic:spPr>
-                </pic:pic>
-              </a:graphicData>
-            </a:graphic>
-          </wp:inline>
-        </w:drawing>
-      </w:r>
-    </w:p>
-    <w:p>
-      <w:pPr>
-        <w:rPr>
-          <w:noProof/>
-          <w:lang w:eastAsia="en-IN"/>
-        </w:rPr>
-      </w:pPr>
-    </w:p>
-    <w:p>
-      <w:pPr>
-        <w:rPr>
-          <w:noProof/>
-          <w:lang w:eastAsia="en-IN"/>
-        </w:rPr>
-      </w:pPr>
-    </w:p>
-    <w:p>
-      <w:pPr>
-        <w:rPr>
-          <w:noProof/>
-          <w:lang w:eastAsia="en-IN"/>
-        </w:rPr>
-      </w:pPr>
-      <w:r>
-        <w:rPr>
-          <w:noProof/>
-          <w:lang w:eastAsia="en-IN"/>
-        </w:rPr>
-        <w:lastRenderedPageBreak/>
+    </w:p>
+    <w:p>
+      <w:pPr>
+        <w:rPr>
+          <w:noProof/>
+          <w:lang w:eastAsia="en-IN"/>
+        </w:rPr>
+      </w:pPr>
+    </w:p>
+    <w:p>
+      <w:pPr>
+        <w:rPr>
+          <w:noProof/>
+          <w:lang w:eastAsia="en-IN"/>
+        </w:rPr>
+      </w:pPr>
+    </w:p>
+    <w:p>
+      <w:pPr>
+        <w:rPr>
+          <w:noProof/>
+          <w:lang w:eastAsia="en-IN"/>
+        </w:rPr>
+      </w:pPr>
+      <w:bookmarkStart w:id="0" w:name="_GoBack"/>
+      <w:r>
+        <w:rPr>
+          <w:noProof/>
+          <w:lang w:eastAsia="en-IN"/>
+        </w:rPr>
         <w:drawing>
           <wp:inline distT="0" distB="0" distL="0" distR="0" wp14:anchorId="450E3386" wp14:editId="4CDB676F">
             <wp:extent cx="4808637" cy="4320914"/>
@@ -1649,7 +416,7 @@
                     <pic:cNvPicPr/>
                   </pic:nvPicPr>
                   <pic:blipFill>
-                    <a:blip r:embed="rId11">
+                    <a:blip r:embed="rId9">
                       <a:extLst>
                         <a:ext uri="{28A0092B-C50C-407E-A947-70E740481C1C}">
                           <a14:useLocalDpi xmlns:a14="http://schemas.microsoft.com/office/drawing/2010/main" val="0"/>
@@ -1675,6 +442,7 @@
           </wp:inline>
         </w:drawing>
       </w:r>
+      <w:bookmarkEnd w:id="0"/>
     </w:p>
     <w:p>
       <w:pPr>
@@ -1712,7 +480,7 @@
                     <pic:cNvPicPr/>
                   </pic:nvPicPr>
                   <pic:blipFill>
-                    <a:blip r:embed="rId12">
+                    <a:blip r:embed="rId10">
                       <a:extLst>
                         <a:ext uri="{28A0092B-C50C-407E-A947-70E740481C1C}">
                           <a14:useLocalDpi xmlns:a14="http://schemas.microsoft.com/office/drawing/2010/main" val="0"/>
@@ -1765,7 +533,7 @@
                     <pic:cNvPicPr/>
                   </pic:nvPicPr>
                   <pic:blipFill>
-                    <a:blip r:embed="rId13">
+                    <a:blip r:embed="rId11">
                       <a:extLst>
                         <a:ext uri="{28A0092B-C50C-407E-A947-70E740481C1C}">
                           <a14:useLocalDpi xmlns:a14="http://schemas.microsoft.com/office/drawing/2010/main" val="0"/>
@@ -1821,7 +589,7 @@
                     <pic:cNvPicPr/>
                   </pic:nvPicPr>
                   <pic:blipFill>
-                    <a:blip r:embed="rId14">
+                    <a:blip r:embed="rId12">
                       <a:extLst>
                         <a:ext uri="{28A0092B-C50C-407E-A947-70E740481C1C}">
                           <a14:useLocalDpi xmlns:a14="http://schemas.microsoft.com/office/drawing/2010/main" val="0"/>
@@ -1876,7 +644,7 @@
                     <pic:cNvPicPr/>
                   </pic:nvPicPr>
                   <pic:blipFill>
-                    <a:blip r:embed="rId15">
+                    <a:blip r:embed="rId13">
                       <a:extLst>
                         <a:ext uri="{28A0092B-C50C-407E-A947-70E740481C1C}">
                           <a14:useLocalDpi xmlns:a14="http://schemas.microsoft.com/office/drawing/2010/main" val="0"/>
@@ -1923,7 +691,7 @@
                     <pic:cNvPicPr/>
                   </pic:nvPicPr>
                   <pic:blipFill>
-                    <a:blip r:embed="rId16">
+                    <a:blip r:embed="rId14">
                       <a:extLst>
                         <a:ext uri="{28A0092B-C50C-407E-A947-70E740481C1C}">
                           <a14:useLocalDpi xmlns:a14="http://schemas.microsoft.com/office/drawing/2010/main" val="0"/>
@@ -1996,7 +764,7 @@
                     <pic:cNvPicPr/>
                   </pic:nvPicPr>
                   <pic:blipFill>
-                    <a:blip r:embed="rId17">
+                    <a:blip r:embed="rId15">
                       <a:extLst>
                         <a:ext uri="{28A0092B-C50C-407E-A947-70E740481C1C}">
                           <a14:useLocalDpi xmlns:a14="http://schemas.microsoft.com/office/drawing/2010/main" val="0"/>
@@ -2101,7 +869,7 @@
                     <pic:cNvPicPr/>
                   </pic:nvPicPr>
                   <pic:blipFill>
-                    <a:blip r:embed="rId18">
+                    <a:blip r:embed="rId16">
                       <a:extLst>
                         <a:ext uri="{28A0092B-C50C-407E-A947-70E740481C1C}">
                           <a14:useLocalDpi xmlns:a14="http://schemas.microsoft.com/office/drawing/2010/main" val="0"/>
@@ -2637,7 +1405,7 @@
         <w:pStyle w:val="ListParagraph"/>
         <w:numPr>
           <w:ilvl w:val="0"/>
-          <w:numId w:val="1"/>
+          <w:numId w:val="3"/>
         </w:numPr>
         <w:rPr>
           <w:rFonts w:ascii="Times New Roman" w:hAnsi="Times New Roman" w:cs="Times New Roman"/>
@@ -2655,7 +1423,7 @@
           <w:szCs w:val="18"/>
           <w:lang w:eastAsia="en-IN"/>
         </w:rPr>
-        <w:t>Regression (Supervised)</w:t>
+        <w:t>MLP</w:t>
       </w:r>
     </w:p>
     <w:p>
@@ -2681,7 +1449,33 @@
           <w:szCs w:val="18"/>
           <w:lang w:eastAsia="en-IN"/>
         </w:rPr>
-        <w:t>Linear Regression</w:t>
+        <w:t>Logistic Regression</w:t>
+      </w:r>
+    </w:p>
+    <w:p>
+      <w:pPr>
+        <w:pStyle w:val="ListParagraph"/>
+        <w:numPr>
+          <w:ilvl w:val="0"/>
+          <w:numId w:val="1"/>
+        </w:numPr>
+        <w:rPr>
+          <w:rFonts w:ascii="Times New Roman" w:hAnsi="Times New Roman" w:cs="Times New Roman"/>
+          <w:noProof/>
+          <w:sz w:val="18"/>
+          <w:szCs w:val="18"/>
+          <w:lang w:eastAsia="en-IN"/>
+        </w:rPr>
+      </w:pPr>
+      <w:r>
+        <w:rPr>
+          <w:rFonts w:ascii="Times New Roman" w:hAnsi="Times New Roman" w:cs="Times New Roman"/>
+          <w:noProof/>
+          <w:sz w:val="18"/>
+          <w:szCs w:val="18"/>
+          <w:lang w:eastAsia="en-IN"/>
+        </w:rPr>
+        <w:t>Regression (Supervised)</w:t>
       </w:r>
     </w:p>
     <w:p>
@@ -2707,7 +1501,7 @@
           <w:szCs w:val="18"/>
           <w:lang w:eastAsia="en-IN"/>
         </w:rPr>
-        <w:t>Ridge Regression</w:t>
+        <w:t>Linear Regression</w:t>
       </w:r>
     </w:p>
     <w:p>
@@ -2733,7 +1527,7 @@
           <w:szCs w:val="18"/>
           <w:lang w:eastAsia="en-IN"/>
         </w:rPr>
-        <w:t>Lasso</w:t>
+        <w:t>Ridge Regression</w:t>
       </w:r>
     </w:p>
     <w:p>
@@ -2759,7 +1553,7 @@
           <w:szCs w:val="18"/>
           <w:lang w:eastAsia="en-IN"/>
         </w:rPr>
-        <w:t>SVR</w:t>
+        <w:t>Lasso</w:t>
       </w:r>
     </w:p>
     <w:p>
@@ -2785,7 +1579,7 @@
           <w:szCs w:val="18"/>
           <w:lang w:eastAsia="en-IN"/>
         </w:rPr>
-        <w:t>K Nearest Neighbor regression</w:t>
+        <w:t>SVR</w:t>
       </w:r>
     </w:p>
     <w:p>
@@ -2811,6 +1605,32 @@
           <w:szCs w:val="18"/>
           <w:lang w:eastAsia="en-IN"/>
         </w:rPr>
+        <w:t>K Nearest Neighbor regression</w:t>
+      </w:r>
+    </w:p>
+    <w:p>
+      <w:pPr>
+        <w:pStyle w:val="ListParagraph"/>
+        <w:numPr>
+          <w:ilvl w:val="0"/>
+          <w:numId w:val="3"/>
+        </w:numPr>
+        <w:rPr>
+          <w:rFonts w:ascii="Times New Roman" w:hAnsi="Times New Roman" w:cs="Times New Roman"/>
+          <w:noProof/>
+          <w:sz w:val="18"/>
+          <w:szCs w:val="18"/>
+          <w:lang w:eastAsia="en-IN"/>
+        </w:rPr>
+      </w:pPr>
+      <w:r>
+        <w:rPr>
+          <w:rFonts w:ascii="Times New Roman" w:hAnsi="Times New Roman" w:cs="Times New Roman"/>
+          <w:noProof/>
+          <w:sz w:val="18"/>
+          <w:szCs w:val="18"/>
+          <w:lang w:eastAsia="en-IN"/>
+        </w:rPr>
         <w:t xml:space="preserve">Decision Trees &amp; </w:t>
       </w:r>
       <w:r>
@@ -3563,76 +2383,6 @@
           <w:lang w:eastAsia="en-IN"/>
         </w:rPr>
       </w:pPr>
-    </w:p>
-    <w:p>
-      <w:pPr>
-        <w:spacing w:after="0"/>
-        <w:rPr>
-          <w:rFonts w:ascii="Courier New" w:hAnsi="Courier New" w:cs="Courier New"/>
-          <w:b/>
-          <w:noProof/>
-          <w:sz w:val="18"/>
-          <w:szCs w:val="18"/>
-          <w:lang w:eastAsia="en-IN"/>
-        </w:rPr>
-      </w:pPr>
-      <w:r>
-        <w:rPr>
-          <w:rFonts w:ascii="Courier New" w:hAnsi="Courier New" w:cs="Courier New"/>
-          <w:b/>
-          <w:noProof/>
-          <w:sz w:val="18"/>
-          <w:szCs w:val="18"/>
-          <w:lang w:eastAsia="en-IN"/>
-        </w:rPr>
-        <w:t xml:space="preserve">K- means vs </w:t>
-      </w:r>
-      <w:r>
-        <w:rPr>
-          <w:rFonts w:ascii="Courier New" w:hAnsi="Courier New" w:cs="Courier New"/>
-          <w:b/>
-          <w:noProof/>
-          <w:sz w:val="18"/>
-          <w:szCs w:val="18"/>
-          <w:lang w:eastAsia="en-IN"/>
-        </w:rPr>
-        <w:t>GMM</w:t>
-      </w:r>
-    </w:p>
-    <w:p>
-      <w:pPr>
-        <w:spacing w:after="0"/>
-        <w:rPr>
-          <w:rFonts w:ascii="Courier New" w:hAnsi="Courier New" w:cs="Courier New"/>
-          <w:b/>
-          <w:noProof/>
-          <w:sz w:val="18"/>
-          <w:szCs w:val="18"/>
-          <w:lang w:eastAsia="en-IN"/>
-        </w:rPr>
-      </w:pPr>
-    </w:p>
-    <w:p>
-      <w:pPr>
-        <w:spacing w:after="0"/>
-        <w:rPr>
-          <w:rFonts w:ascii="Courier New" w:hAnsi="Courier New" w:cs="Courier New"/>
-          <w:noProof/>
-          <w:sz w:val="18"/>
-          <w:szCs w:val="18"/>
-          <w:lang w:eastAsia="en-IN"/>
-        </w:rPr>
-      </w:pPr>
-      <w:r>
-        <w:rPr>
-          <w:rFonts w:ascii="Courier New" w:hAnsi="Courier New" w:cs="Courier New"/>
-          <w:noProof/>
-          <w:sz w:val="18"/>
-          <w:szCs w:val="18"/>
-          <w:lang w:eastAsia="en-IN"/>
-        </w:rPr>
-        <w:t xml:space="preserve">There is no probability model in K-means and K-means does the ‘hard assignment’ of a data point to a cluster. It says that a particular data point either belongs to a given cluster or it doesn’t. On the other hand, GMM is a probabilistic model and it does the ‘soft assignment’. It assigns probabilities to a data point belonging to given clusters. </w:t>
-      </w:r>
     </w:p>
     <w:p>
       <w:pPr>
@@ -3993,6 +2743,7 @@
                 <w:szCs w:val="18"/>
                 <w:lang w:eastAsia="en-IN"/>
               </w:rPr>
+              <w:lastRenderedPageBreak/>
               <w:t>Classification</w:t>
             </w:r>
           </w:p>
@@ -5760,8 +4511,6 @@
                 <w:lang w:eastAsia="en-IN"/>
               </w:rPr>
             </w:pPr>
-            <w:bookmarkStart w:id="0" w:name="_GoBack"/>
-            <w:bookmarkEnd w:id="0"/>
             <w:r>
               <w:rPr>
                 <w:rFonts w:ascii="Courier New" w:hAnsi="Courier New" w:cs="Courier New"/>
@@ -6330,18 +5079,7 @@
                 <w:szCs w:val="18"/>
                 <w:lang w:eastAsia="en-IN"/>
               </w:rPr>
-              <w:t xml:space="preserve">fit(), score() but no predict() or </w:t>
-            </w:r>
-            <w:r>
-              <w:rPr>
-                <w:rFonts w:ascii="Courier New" w:hAnsi="Courier New" w:cs="Courier New"/>
-                <w:noProof/>
-                <w:sz w:val="18"/>
-                <w:szCs w:val="18"/>
-                <w:lang w:eastAsia="en-IN"/>
-              </w:rPr>
-              <w:lastRenderedPageBreak/>
-              <w:t>transform() method</w:t>
+              <w:t>fit(), score() but no predict() or transform() method</w:t>
             </w:r>
           </w:p>
         </w:tc>
@@ -6365,7 +5103,6 @@
                 <w:sz w:val="18"/>
                 <w:szCs w:val="18"/>
               </w:rPr>
-              <w:lastRenderedPageBreak/>
               <w:t>bandwidth=1.0, algorithm=’auto’, kernel=’</w:t>
             </w:r>
             <w:proofErr w:type="spellStart"/>
@@ -8026,7 +6763,7 @@
 </file>
 
 <file path=customXml/itemProps1.xml><?xml version="1.0" encoding="utf-8"?>
-<ds:datastoreItem xmlns:ds="http://schemas.openxmlformats.org/officeDocument/2006/customXml" ds:itemID="{3AC0FEB5-0B7C-45A3-91E3-2DF889D5D1B3}">
+<ds:datastoreItem xmlns:ds="http://schemas.openxmlformats.org/officeDocument/2006/customXml" ds:itemID="{5FA15A94-6636-407E-A277-EF80AD941187}">
   <ds:schemaRefs>
     <ds:schemaRef ds:uri="http://schemas.openxmlformats.org/officeDocument/2006/bibliography"/>
   </ds:schemaRefs>

</xml_diff>